<commit_message>
completed the following sections:
outline of project and conclusion
</commit_message>
<xml_diff>
--- a/Feasibility Report/Feasibility Report - Joey.docx
+++ b/Feasibility Report/Feasibility Report - Joey.docx
@@ -10,13 +10,9 @@
           <w:docPartUnique/>
         </w:docPartObj>
       </w:sdtPr>
-      <w:sdtEndPr/>
       <w:sdtContent>
         <w:p>
           <w:r>
-            <w:rPr>
-              <w:noProof/>
-            </w:rPr>
             <mc:AlternateContent>
               <mc:Choice Requires="wpg">
                 <w:drawing>
@@ -282,9 +278,6 @@
             </mc:AlternateContent>
           </w:r>
           <w:r>
-            <w:rPr>
-              <w:noProof/>
-            </w:rPr>
             <mc:AlternateContent>
               <mc:Choice Requires="wps">
                 <w:drawing>
@@ -350,6 +343,7 @@
                                     <w:color w:val="595959" w:themeColor="text1" w:themeTint="A6"/>
                                     <w:sz w:val="28"/>
                                     <w:szCs w:val="28"/>
+                                    <w:lang w:val="en-GB"/>
                                   </w:rPr>
                                   <w:alias w:val="Author"/>
                                   <w:tag w:val=""/>
@@ -357,7 +351,6 @@
                                   <w:dataBinding w:prefixMappings="xmlns:ns0='http://purl.org/dc/elements/1.1/' xmlns:ns1='http://schemas.openxmlformats.org/package/2006/metadata/core-properties' " w:xpath="/ns1:coreProperties[1]/ns0:creator[1]" w:storeItemID="{6C3C8BC8-F283-45AE-878A-BAB7291924A1}"/>
                                   <w:text/>
                                 </w:sdtPr>
-                                <w:sdtEndPr/>
                                 <w:sdtContent>
                                   <w:p>
                                     <w:pPr>
@@ -367,6 +360,7 @@
                                         <w:color w:val="595959" w:themeColor="text1" w:themeTint="A6"/>
                                         <w:sz w:val="28"/>
                                         <w:szCs w:val="28"/>
+                                        <w:lang w:val="en-GB"/>
                                       </w:rPr>
                                     </w:pPr>
                                     <w:r>
@@ -374,6 +368,7 @@
                                         <w:color w:val="595959" w:themeColor="text1" w:themeTint="A6"/>
                                         <w:sz w:val="28"/>
                                         <w:szCs w:val="28"/>
+                                        <w:lang w:val="en-GB"/>
                                       </w:rPr>
                                       <w:t>Joey Keputa</w:t>
                                     </w:r>
@@ -388,6 +383,7 @@
                                     <w:color w:val="595959" w:themeColor="text1" w:themeTint="A6"/>
                                     <w:sz w:val="18"/>
                                     <w:szCs w:val="18"/>
+                                    <w:lang w:val="en-GB"/>
                                   </w:rPr>
                                 </w:pPr>
                                 <w:sdt>
@@ -396,6 +392,7 @@
                                       <w:color w:val="595959" w:themeColor="text1" w:themeTint="A6"/>
                                       <w:sz w:val="18"/>
                                       <w:szCs w:val="18"/>
+                                      <w:lang w:val="en-GB"/>
                                     </w:rPr>
                                     <w:alias w:val="Email"/>
                                     <w:tag w:val="Email"/>
@@ -403,13 +400,13 @@
                                     <w:dataBinding w:prefixMappings="xmlns:ns0='http://schemas.microsoft.com/office/2006/coverPageProps' " w:xpath="/ns0:CoverPageProperties[1]/ns0:CompanyEmail[1]" w:storeItemID="{55AF091B-3C7A-41E3-B477-F2FDAA23CFDA}"/>
                                     <w:text/>
                                   </w:sdtPr>
-                                  <w:sdtEndPr/>
                                   <w:sdtContent>
                                     <w:r>
                                       <w:rPr>
                                         <w:color w:val="595959" w:themeColor="text1" w:themeTint="A6"/>
                                         <w:sz w:val="18"/>
                                         <w:szCs w:val="18"/>
+                                        <w:lang w:val="en-GB"/>
                                       </w:rPr>
                                       <w:t>business@joeydev.bio</w:t>
                                     </w:r>
@@ -451,6 +448,7 @@
                               <w:color w:val="595959" w:themeColor="text1" w:themeTint="A6"/>
                               <w:sz w:val="28"/>
                               <w:szCs w:val="28"/>
+                              <w:lang w:val="en-GB"/>
                             </w:rPr>
                             <w:alias w:val="Author"/>
                             <w:tag w:val=""/>
@@ -458,7 +456,6 @@
                             <w:dataBinding w:prefixMappings="xmlns:ns0='http://purl.org/dc/elements/1.1/' xmlns:ns1='http://schemas.openxmlformats.org/package/2006/metadata/core-properties' " w:xpath="/ns1:coreProperties[1]/ns0:creator[1]" w:storeItemID="{6C3C8BC8-F283-45AE-878A-BAB7291924A1}"/>
                             <w:text/>
                           </w:sdtPr>
-                          <w:sdtEndPr/>
                           <w:sdtContent>
                             <w:p>
                               <w:pPr>
@@ -468,6 +465,7 @@
                                   <w:color w:val="595959" w:themeColor="text1" w:themeTint="A6"/>
                                   <w:sz w:val="28"/>
                                   <w:szCs w:val="28"/>
+                                  <w:lang w:val="en-GB"/>
                                 </w:rPr>
                               </w:pPr>
                               <w:r>
@@ -475,6 +473,7 @@
                                   <w:color w:val="595959" w:themeColor="text1" w:themeTint="A6"/>
                                   <w:sz w:val="28"/>
                                   <w:szCs w:val="28"/>
+                                  <w:lang w:val="en-GB"/>
                                 </w:rPr>
                                 <w:t>Joey Keputa</w:t>
                               </w:r>
@@ -489,6 +488,7 @@
                               <w:color w:val="595959" w:themeColor="text1" w:themeTint="A6"/>
                               <w:sz w:val="18"/>
                               <w:szCs w:val="18"/>
+                              <w:lang w:val="en-GB"/>
                             </w:rPr>
                           </w:pPr>
                           <w:sdt>
@@ -497,6 +497,7 @@
                                 <w:color w:val="595959" w:themeColor="text1" w:themeTint="A6"/>
                                 <w:sz w:val="18"/>
                                 <w:szCs w:val="18"/>
+                                <w:lang w:val="en-GB"/>
                               </w:rPr>
                               <w:alias w:val="Email"/>
                               <w:tag w:val="Email"/>
@@ -504,13 +505,13 @@
                               <w:dataBinding w:prefixMappings="xmlns:ns0='http://schemas.microsoft.com/office/2006/coverPageProps' " w:xpath="/ns0:CoverPageProperties[1]/ns0:CompanyEmail[1]" w:storeItemID="{55AF091B-3C7A-41E3-B477-F2FDAA23CFDA}"/>
                               <w:text/>
                             </w:sdtPr>
-                            <w:sdtEndPr/>
                             <w:sdtContent>
                               <w:r>
                                 <w:rPr>
                                   <w:color w:val="595959" w:themeColor="text1" w:themeTint="A6"/>
                                   <w:sz w:val="18"/>
                                   <w:szCs w:val="18"/>
+                                  <w:lang w:val="en-GB"/>
                                 </w:rPr>
                                 <w:t>business@joeydev.bio</w:t>
                               </w:r>
@@ -526,9 +527,6 @@
             </mc:AlternateContent>
           </w:r>
           <w:r>
-            <w:rPr>
-              <w:noProof/>
-            </w:rPr>
             <mc:AlternateContent>
               <mc:Choice Requires="wps">
                 <w:drawing>
@@ -611,7 +609,6 @@
                                     <w:dataBinding w:prefixMappings="xmlns:ns0='http://purl.org/dc/elements/1.1/' xmlns:ns1='http://schemas.openxmlformats.org/package/2006/metadata/core-properties' " w:xpath="/ns1:coreProperties[1]/ns0:title[1]" w:storeItemID="{6C3C8BC8-F283-45AE-878A-BAB7291924A1}"/>
                                     <w:text w:multiLine="1"/>
                                   </w:sdtPr>
-                                  <w:sdtEndPr/>
                                   <w:sdtContent>
                                     <w:r>
                                       <w:rPr>
@@ -638,7 +635,6 @@
                                   <w:dataBinding w:prefixMappings="xmlns:ns0='http://purl.org/dc/elements/1.1/' xmlns:ns1='http://schemas.openxmlformats.org/package/2006/metadata/core-properties' " w:xpath="/ns1:coreProperties[1]/ns0:subject[1]" w:storeItemID="{6C3C8BC8-F283-45AE-878A-BAB7291924A1}"/>
                                   <w:text/>
                                 </w:sdtPr>
-                                <w:sdtEndPr/>
                                 <w:sdtContent>
                                   <w:p>
                                     <w:pPr>
@@ -710,7 +706,6 @@
                               <w:dataBinding w:prefixMappings="xmlns:ns0='http://purl.org/dc/elements/1.1/' xmlns:ns1='http://schemas.openxmlformats.org/package/2006/metadata/core-properties' " w:xpath="/ns1:coreProperties[1]/ns0:title[1]" w:storeItemID="{6C3C8BC8-F283-45AE-878A-BAB7291924A1}"/>
                               <w:text w:multiLine="1"/>
                             </w:sdtPr>
-                            <w:sdtEndPr/>
                             <w:sdtContent>
                               <w:r>
                                 <w:rPr>
@@ -737,7 +732,6 @@
                             <w:dataBinding w:prefixMappings="xmlns:ns0='http://purl.org/dc/elements/1.1/' xmlns:ns1='http://schemas.openxmlformats.org/package/2006/metadata/core-properties' " w:xpath="/ns1:coreProperties[1]/ns0:subject[1]" w:storeItemID="{6C3C8BC8-F283-45AE-878A-BAB7291924A1}"/>
                             <w:text/>
                           </w:sdtPr>
-                          <w:sdtEndPr/>
                           <w:sdtContent>
                             <w:p>
                               <w:pPr>
@@ -796,13 +790,7 @@
     </w:p>
     <w:p>
       <w:r>
-        <w:t xml:space="preserve">In an era where inflation has led to escalating prices across various sectors, the financial implications of everyday choices are more pronounced than ever before. Among these choices, the cost of fuel stands out as a significant contributor to household expenditures. The emergence of innovative technologies has revolutionized our ability to access real-time information, empowering us to make informed decisions that can help mitigate the impact of rising prices. In response to this evolving landscape, </w:t>
-      </w:r>
-      <w:r>
-        <w:t>I</w:t>
-      </w:r>
-      <w:r>
-        <w:t xml:space="preserve"> present the Petrol </w:t>
+        <w:t xml:space="preserve">In an era where inflation has led to escalating prices across various sectors, the financial implications of everyday choices are more pronounced than ever before. Among these choices, the cost of fuel stands out as a significant contributor to household expenditures. The emergence of innovative technologies has revolutionized our ability to access real-time information, empowering us to make informed decisions that can help mitigate the impact of rising prices. In response to this evolving landscape, I present the Petrol </w:t>
       </w:r>
       <w:r>
         <w:t>Station Pricing System</w:t>
@@ -829,10 +817,7 @@
         <w:t xml:space="preserve">, the </w:t>
       </w:r>
       <w:r>
-        <w:t xml:space="preserve">Petrol </w:t>
-      </w:r>
-      <w:r>
-        <w:t>Station Pricing System</w:t>
+        <w:t>Petrol Station Pricing System</w:t>
       </w:r>
       <w:r>
         <w:t xml:space="preserve"> seeks to simplify the process of identifying the nearest economical fuel source, offering a practical solution to the challenges posed by inflationary pressures on fuel prices.</w:t>
@@ -855,13 +840,7 @@
     <w:p/>
     <w:p>
       <w:r>
-        <w:t xml:space="preserve">The situation led to concerns about the availability of essential goods and services, as fuel shortages could impact transportation and logistics. The UK government took steps to address the crisis by offering temporary visas to foreign truck drivers, relaxing driver working hours, and urging the public to avoid panic-buying. The crisis highlighted vulnerabilities in supply chains and the importance of addressing </w:t>
-      </w:r>
-      <w:r>
-        <w:t>labour</w:t>
-      </w:r>
-      <w:r>
-        <w:t xml:space="preserve"> shortages and transportation issues.</w:t>
+        <w:t>The situation led to concerns about the availability of essential goods and services, as fuel shortages could impact transportation and logistics. The UK government took steps to address the crisis by offering temporary visas to foreign truck drivers, relaxing driver working hours, and urging the public to avoid panic-buying. The crisis highlighted vulnerabilities in supply chains and the importance of addressing labour shortages and transportation issues.</w:t>
       </w:r>
     </w:p>
     <w:p/>
@@ -873,10 +852,7 @@
         <w:t>increase</w:t>
       </w:r>
       <w:r>
-        <w:t xml:space="preserve"> therefore</w:t>
-      </w:r>
-      <w:r>
-        <w:t>, having a system that displays up-to-date price information from your device could be crucial for making informed decisions and saving money. This would enable you to track price trends and choose optimal times to refuel, potentially avoiding higher-cost periods and ensuring more cost-effective fuel purchases.</w:t>
+        <w:t xml:space="preserve"> therefore, having a system that displays up-to-date price information from your device could be crucial for making informed decisions and saving money. This would enable you to track price trends and choose optimal times to refuel, potentially avoiding higher-cost periods and ensuring more cost-effective fuel purchases.</w:t>
       </w:r>
     </w:p>
     <w:p/>
@@ -893,58 +869,40 @@
       </w:r>
       <w:proofErr w:type="spellEnd"/>
       <w:r>
-        <w:t xml:space="preserve"> OnDemand</w:t>
-      </w:r>
-      <w:r>
-        <w:t xml:space="preserve">. For the map API we can use Bing maps or Google maps. </w:t>
-      </w:r>
-      <w:r>
-        <w:t xml:space="preserve">- PetrolPrices.com API offer a free trial account which </w:t>
+        <w:t xml:space="preserve"> OnDemand. For the map API we can use Bing maps or Google maps. - PetrolPrices.com API offer a free trial account which I can use to get petrol prices by location. They offer complete UK coverage of fuel price data updated daily for </w:t>
+      </w:r>
+      <w:proofErr w:type="gramStart"/>
+      <w:r>
+        <w:t>the vast majority of</w:t>
+      </w:r>
+      <w:proofErr w:type="gramEnd"/>
+      <w:r>
+        <w:t xml:space="preserve"> UK fuel stations. They </w:t>
+      </w:r>
+      <w:proofErr w:type="gramStart"/>
+      <w:r>
+        <w:t>are able to</w:t>
+      </w:r>
+      <w:proofErr w:type="gramEnd"/>
+      <w:r>
+        <w:t xml:space="preserve"> offer Petrol and Diesel prices per </w:t>
+      </w:r>
+      <w:r>
+        <w:t>area</w:t>
+      </w:r>
+      <w:r>
+        <w:t xml:space="preserve"> including </w:t>
+      </w:r>
+      <w:r>
+        <w:t>p</w:t>
+      </w:r>
+      <w:r>
+        <w:t xml:space="preserve">remium grades such as Super unleaded and high cetane content diesel. </w:t>
       </w:r>
       <w:r>
         <w:t>I</w:t>
       </w:r>
       <w:r>
-        <w:t xml:space="preserve"> can use to get petrol prices by location. They offer complete UK coverage of fuel price data updated </w:t>
-      </w:r>
-      <w:r>
-        <w:t>daily</w:t>
-      </w:r>
-      <w:r>
-        <w:t xml:space="preserve"> for </w:t>
-      </w:r>
-      <w:proofErr w:type="gramStart"/>
-      <w:r>
-        <w:t>the vast majority of</w:t>
-      </w:r>
-      <w:proofErr w:type="gramEnd"/>
-      <w:r>
-        <w:t xml:space="preserve"> UK fuel stations. They </w:t>
-      </w:r>
-      <w:proofErr w:type="gramStart"/>
-      <w:r>
-        <w:t>are able to</w:t>
-      </w:r>
-      <w:proofErr w:type="gramEnd"/>
-      <w:r>
-        <w:t xml:space="preserve"> offer Petrol and Diesel prices per </w:t>
-      </w:r>
-      <w:r>
-        <w:t>area</w:t>
-      </w:r>
-      <w:r>
-        <w:t xml:space="preserve"> including </w:t>
-      </w:r>
-      <w:r>
-        <w:t>p</w:t>
-      </w:r>
-      <w:r>
-        <w:t xml:space="preserve">remium grades such as Super unleaded and high cetane content diesel. </w:t>
-      </w:r>
-      <w:r>
-        <w:t>I</w:t>
-      </w:r>
-      <w:r>
         <w:t xml:space="preserve"> can deliver fuel price data in various ways using their petrol and diesel database. </w:t>
       </w:r>
       <w:r>
@@ -956,11 +914,9 @@
       <w:r>
         <w:t xml:space="preserve"> can search by postcode or geolocation; enquire by radius point or town; static list of selected stations; specific brands such as Tesco and Esso; specific verticals like Supermarkets or motorways; various charging models to suit your </w:t>
       </w:r>
-      <w:proofErr w:type="gramStart"/>
-      <w:r>
-        <w:t>requirements .</w:t>
-      </w:r>
-      <w:proofErr w:type="gramEnd"/>
+      <w:r>
+        <w:t>requirements.</w:t>
+      </w:r>
     </w:p>
     <w:p>
       <w:r>
@@ -993,6 +949,39 @@
       </w:r>
     </w:p>
     <w:p/>
+    <w:p>
+      <w:r>
+        <w:t xml:space="preserve">The Petrol Station Pricing System is designed to counter the impact of rising fuel costs due to inflation by offering real-time pricing information to consumers. This initiative employs location-based services and APIs to deliver live fuel price data, empowering users to make economically sound </w:t>
+      </w:r>
+      <w:proofErr w:type="spellStart"/>
+      <w:r>
+        <w:t>refueling</w:t>
+      </w:r>
+      <w:proofErr w:type="spellEnd"/>
+      <w:r>
+        <w:t xml:space="preserve"> decisions. By integrating PetrolPrices.com API </w:t>
+      </w:r>
+      <w:r>
+        <w:t>or</w:t>
+      </w:r>
+      <w:r>
+        <w:t xml:space="preserve"> Fuel Prices API by </w:t>
+      </w:r>
+      <w:proofErr w:type="spellStart"/>
+      <w:r>
+        <w:t>Barchart</w:t>
+      </w:r>
+      <w:proofErr w:type="spellEnd"/>
+      <w:r>
+        <w:t xml:space="preserve"> OnDemand, users can access fuel price details through various search criteria such as geolocation, brand, and radius. The system not only informs users of current prices but also </w:t>
+      </w:r>
+      <w:r>
+        <w:t xml:space="preserve">is </w:t>
+      </w:r>
+      <w:r>
+        <w:t>fostering informed choices and potentially influencing market competition.</w:t>
+      </w:r>
+    </w:p>
     <w:p/>
     <w:p>
       <w:pPr>
@@ -1000,6 +989,38 @@
       </w:pPr>
       <w:r>
         <w:t>Conclusion</w:t>
+      </w:r>
+    </w:p>
+    <w:p/>
+    <w:p>
+      <w:r>
+        <w:t xml:space="preserve">The Petrol Station Pricing System stands as a beacon of innovation and practicality in the face of mounting fuel costs driven by inflation. With the ability to provide real-time fuel price information through cutting-edge technologies, this project offers a vital tool for consumers seeking to optimize their expenditures in an increasingly price-sensitive landscape. By leveraging the power of location-based services and APIs, the system ensures that users have access to up-to-date data right at their fingertips, empowering them to make informed decisions about </w:t>
+      </w:r>
+      <w:r>
+        <w:t>fuel</w:t>
+      </w:r>
+      <w:r>
+        <w:t>.</w:t>
+      </w:r>
+    </w:p>
+    <w:p/>
+    <w:p>
+      <w:r>
+        <w:t xml:space="preserve">As the project integrates the PetrolPrices.com API </w:t>
+      </w:r>
+      <w:r>
+        <w:t>or</w:t>
+      </w:r>
+      <w:r>
+        <w:t xml:space="preserve"> the Fuel Prices API by </w:t>
+      </w:r>
+      <w:proofErr w:type="spellStart"/>
+      <w:r>
+        <w:t>Barchart</w:t>
+      </w:r>
+      <w:proofErr w:type="spellEnd"/>
+      <w:r>
+        <w:t xml:space="preserve"> OnDemand, it delivers a comprehensive solution that caters to diverse user preferences and requirements. The capacity to search by location, brand, and radius, combined with historical and predictive pricing insights, not only enables cost-effective fuel purchases but also promotes more strategic consumption habits. By encouraging informed choices, the Petrol Station Pricing System has the potential to influence the broader market, fostering competition and reshaping how consumers and fuel stations interact.</w:t>
       </w:r>
     </w:p>
     <w:sectPr>

</xml_diff>